<commit_message>
Aggiornamento template con versioni effettivamente utilizzante in collaudo ed esercizio
</commit_message>
<xml_diff>
--- a/gestione_atti_alfresco/etc/templates/commissioni/odg/OdgGenericoCommissioni.docx
+++ b/gestione_atti_alfresco/etc/templates/commissioni/odg/OdgGenericoCommissioni.docx
@@ -1,6 +1,6 @@
 
 <file path=word/document.xml><?xml version="1.0" encoding="utf-8"?>
-<w:document xmlns:wpc="http://schemas.microsoft.com/office/word/2010/wordprocessingCanvas" xmlns:mo="http://schemas.microsoft.com/office/mac/office/2008/main" xmlns:mc="http://schemas.openxmlformats.org/markup-compatibility/2006" xmlns:mv="urn:schemas-microsoft-com:mac:vml" xmlns:o="urn:schemas-microsoft-com:office:office" xmlns:r="http://schemas.openxmlformats.org/officeDocument/2006/relationships" xmlns:m="http://schemas.openxmlformats.org/officeDocument/2006/math" xmlns:v="urn:schemas-microsoft-com:vml" xmlns:wp14="http://schemas.microsoft.com/office/word/2010/wordprocessingDrawing" xmlns:wp="http://schemas.openxmlformats.org/drawingml/2006/wordprocessingDrawing" xmlns:w10="urn:schemas-microsoft-com:office:word" xmlns:w="http://schemas.openxmlformats.org/wordprocessingml/2006/main" xmlns:w14="http://schemas.microsoft.com/office/word/2010/wordml" xmlns:wpg="http://schemas.microsoft.com/office/word/2010/wordprocessingGroup" xmlns:wpi="http://schemas.microsoft.com/office/word/2010/wordprocessingInk" xmlns:wne="http://schemas.microsoft.com/office/word/2006/wordml" xmlns:wps="http://schemas.microsoft.com/office/word/2010/wordprocessingShape" mc:Ignorable="w14 wp14">
+<w:document xmlns:wpc="http://schemas.microsoft.com/office/word/2010/wordprocessingCanvas" xmlns:mc="http://schemas.openxmlformats.org/markup-compatibility/2006" xmlns:o="urn:schemas-microsoft-com:office:office" xmlns:r="http://schemas.openxmlformats.org/officeDocument/2006/relationships" xmlns:m="http://schemas.openxmlformats.org/officeDocument/2006/math" xmlns:v="urn:schemas-microsoft-com:vml" xmlns:wp14="http://schemas.microsoft.com/office/word/2010/wordprocessingDrawing" xmlns:wp="http://schemas.openxmlformats.org/drawingml/2006/wordprocessingDrawing" xmlns:w10="urn:schemas-microsoft-com:office:word" xmlns:w="http://schemas.openxmlformats.org/wordprocessingml/2006/main" xmlns:w14="http://schemas.microsoft.com/office/word/2010/wordml" xmlns:wpg="http://schemas.microsoft.com/office/word/2010/wordprocessingGroup" xmlns:wpi="http://schemas.microsoft.com/office/word/2010/wordprocessingInk" xmlns:wne="http://schemas.microsoft.com/office/word/2006/wordml" xmlns:wps="http://schemas.microsoft.com/office/word/2010/wordprocessingShape" mc:Ignorable="w14 wp14">
   <w:body>
     <w:p>
       <w:pPr>
@@ -16,7 +16,7 @@
           <w:noProof/>
         </w:rPr>
         <w:drawing>
-          <wp:inline distT="0" distB="0" distL="0" distR="0" wp14:anchorId="51CC7B97" wp14:editId="2CAE3108">
+          <wp:inline distT="0" distB="0" distL="0" distR="0">
             <wp:extent cx="2343150" cy="1095375"/>
             <wp:effectExtent l="19050" t="0" r="0" b="0"/>
             <wp:docPr id="1" name="Immagine 1" descr="20100714_LogoCRL"/>
@@ -135,6 +135,7 @@
                 <w:szCs w:val="22"/>
               </w:rPr>
             </w:pPr>
+            <w:bookmarkStart w:id="0" w:name="_GoBack"/>
           </w:p>
           <w:p>
             <w:pPr>
@@ -146,7 +147,6 @@
                 <w:szCs w:val="22"/>
               </w:rPr>
             </w:pPr>
-            <w:proofErr w:type="gramStart"/>
             <w:r>
               <w:rPr>
                 <w:b/>
@@ -156,7 +156,6 @@
               </w:rPr>
               <w:t>dataSeduta1</w:t>
             </w:r>
-            <w:proofErr w:type="gramEnd"/>
           </w:p>
           <w:p>
             <w:pPr>
@@ -175,7 +174,6 @@
                 <w:szCs w:val="22"/>
               </w:rPr>
             </w:pPr>
-            <w:proofErr w:type="gramStart"/>
             <w:r>
               <w:rPr>
                 <w:b/>
@@ -198,16 +196,7 @@
                 <w:sz w:val="20"/>
                 <w:szCs w:val="22"/>
               </w:rPr>
-              <w:t>e</w:t>
-            </w:r>
-            <w:proofErr w:type="gramEnd"/>
-            <w:r>
-              <w:rPr>
-                <w:b/>
-                <w:sz w:val="20"/>
-                <w:szCs w:val="22"/>
-              </w:rPr>
-              <w:t xml:space="preserve">: </w:t>
+              <w:t xml:space="preserve">e: </w:t>
             </w:r>
             <w:proofErr w:type="spellStart"/>
             <w:r>
@@ -640,6 +629,7 @@
               </w:rPr>
               <w:t xml:space="preserve"> (</w:t>
             </w:r>
+            <w:proofErr w:type="spellStart"/>
             <w:r>
               <w:rPr>
                 <w:b/>
@@ -650,6 +640,7 @@
               </w:rPr>
               <w:t>oggettoAttoConsultazione</w:t>
             </w:r>
+            <w:proofErr w:type="spellEnd"/>
             <w:r>
               <w:rPr>
                 <w:b/>
@@ -716,6 +707,7 @@
           </w:p>
         </w:tc>
       </w:tr>
+      <w:bookmarkEnd w:id="0"/>
     </w:tbl>
     <w:p/>
     <w:tbl>
@@ -1343,17 +1335,13 @@
                 <w:szCs w:val="20"/>
               </w:rPr>
             </w:pPr>
-            <w:proofErr w:type="spellStart"/>
-            <w:proofErr w:type="gramStart"/>
-            <w:r>
-              <w:rPr>
-                <w:sz w:val="20"/>
-                <w:szCs w:val="20"/>
-              </w:rPr>
-              <w:t>prgX</w:t>
-            </w:r>
-            <w:proofErr w:type="spellEnd"/>
-            <w:proofErr w:type="gramEnd"/>
+            <w:r>
+              <w:rPr>
+                <w:sz w:val="20"/>
+                <w:szCs w:val="20"/>
+              </w:rPr>
+              <w:t>4</w:t>
+            </w:r>
           </w:p>
         </w:tc>
         <w:tc>
@@ -1575,10 +1563,8 @@
                 <w:sz w:val="20"/>
                 <w:szCs w:val="20"/>
               </w:rPr>
-              <w:t>prgY</w:t>
-            </w:r>
-            <w:bookmarkStart w:id="0" w:name="_GoBack"/>
-            <w:bookmarkEnd w:id="0"/>
+              <w:t>5</w:t>
+            </w:r>
           </w:p>
         </w:tc>
         <w:tc>
@@ -1601,7 +1587,6 @@
               </w:rPr>
             </w:pPr>
             <w:proofErr w:type="spellStart"/>
-            <w:proofErr w:type="gramStart"/>
             <w:r>
               <w:rPr>
                 <w:b/>
@@ -1612,7 +1597,6 @@
               <w:t>titoloAtto</w:t>
             </w:r>
             <w:proofErr w:type="spellEnd"/>
-            <w:proofErr w:type="gramEnd"/>
           </w:p>
           <w:p>
             <w:pPr>
@@ -1623,7 +1607,6 @@
               </w:rPr>
             </w:pPr>
             <w:proofErr w:type="spellStart"/>
-            <w:proofErr w:type="gramStart"/>
             <w:r>
               <w:rPr>
                 <w:bCs/>
@@ -1633,7 +1616,6 @@
               <w:t>oggettoAtto</w:t>
             </w:r>
             <w:proofErr w:type="spellEnd"/>
-            <w:proofErr w:type="gramEnd"/>
           </w:p>
           <w:p>
             <w:pPr>
@@ -1822,7 +1804,7 @@
 </file>
 
 <file path=word/endnotes.xml><?xml version="1.0" encoding="utf-8"?>
-<w:endnotes xmlns:wpc="http://schemas.microsoft.com/office/word/2010/wordprocessingCanvas" xmlns:mo="http://schemas.microsoft.com/office/mac/office/2008/main" xmlns:mc="http://schemas.openxmlformats.org/markup-compatibility/2006" xmlns:mv="urn:schemas-microsoft-com:mac:vml" xmlns:o="urn:schemas-microsoft-com:office:office" xmlns:r="http://schemas.openxmlformats.org/officeDocument/2006/relationships" xmlns:m="http://schemas.openxmlformats.org/officeDocument/2006/math" xmlns:v="urn:schemas-microsoft-com:vml" xmlns:wp14="http://schemas.microsoft.com/office/word/2010/wordprocessingDrawing" xmlns:wp="http://schemas.openxmlformats.org/drawingml/2006/wordprocessingDrawing" xmlns:w10="urn:schemas-microsoft-com:office:word" xmlns:w="http://schemas.openxmlformats.org/wordprocessingml/2006/main" xmlns:w14="http://schemas.microsoft.com/office/word/2010/wordml" xmlns:wpg="http://schemas.microsoft.com/office/word/2010/wordprocessingGroup" xmlns:wpi="http://schemas.microsoft.com/office/word/2010/wordprocessingInk" xmlns:wne="http://schemas.microsoft.com/office/word/2006/wordml" xmlns:wps="http://schemas.microsoft.com/office/word/2010/wordprocessingShape" mc:Ignorable="w14 wp14">
+<w:endnotes xmlns:wpc="http://schemas.microsoft.com/office/word/2010/wordprocessingCanvas" xmlns:mc="http://schemas.openxmlformats.org/markup-compatibility/2006" xmlns:o="urn:schemas-microsoft-com:office:office" xmlns:r="http://schemas.openxmlformats.org/officeDocument/2006/relationships" xmlns:m="http://schemas.openxmlformats.org/officeDocument/2006/math" xmlns:v="urn:schemas-microsoft-com:vml" xmlns:wp14="http://schemas.microsoft.com/office/word/2010/wordprocessingDrawing" xmlns:wp="http://schemas.openxmlformats.org/drawingml/2006/wordprocessingDrawing" xmlns:w10="urn:schemas-microsoft-com:office:word" xmlns:w="http://schemas.openxmlformats.org/wordprocessingml/2006/main" xmlns:w14="http://schemas.microsoft.com/office/word/2010/wordml" xmlns:wpg="http://schemas.microsoft.com/office/word/2010/wordprocessingGroup" xmlns:wpi="http://schemas.microsoft.com/office/word/2010/wordprocessingInk" xmlns:wne="http://schemas.microsoft.com/office/word/2006/wordml" xmlns:wps="http://schemas.microsoft.com/office/word/2010/wordprocessingShape" mc:Ignorable="w14 wp14">
   <w:endnote w:type="separator" w:id="-1">
     <w:p>
       <w:r>
@@ -1841,7 +1823,7 @@
 </file>
 
 <file path=word/footnotes.xml><?xml version="1.0" encoding="utf-8"?>
-<w:footnotes xmlns:wpc="http://schemas.microsoft.com/office/word/2010/wordprocessingCanvas" xmlns:mo="http://schemas.microsoft.com/office/mac/office/2008/main" xmlns:mc="http://schemas.openxmlformats.org/markup-compatibility/2006" xmlns:mv="urn:schemas-microsoft-com:mac:vml" xmlns:o="urn:schemas-microsoft-com:office:office" xmlns:r="http://schemas.openxmlformats.org/officeDocument/2006/relationships" xmlns:m="http://schemas.openxmlformats.org/officeDocument/2006/math" xmlns:v="urn:schemas-microsoft-com:vml" xmlns:wp14="http://schemas.microsoft.com/office/word/2010/wordprocessingDrawing" xmlns:wp="http://schemas.openxmlformats.org/drawingml/2006/wordprocessingDrawing" xmlns:w10="urn:schemas-microsoft-com:office:word" xmlns:w="http://schemas.openxmlformats.org/wordprocessingml/2006/main" xmlns:w14="http://schemas.microsoft.com/office/word/2010/wordml" xmlns:wpg="http://schemas.microsoft.com/office/word/2010/wordprocessingGroup" xmlns:wpi="http://schemas.microsoft.com/office/word/2010/wordprocessingInk" xmlns:wne="http://schemas.microsoft.com/office/word/2006/wordml" xmlns:wps="http://schemas.microsoft.com/office/word/2010/wordprocessingShape" mc:Ignorable="w14 wp14">
+<w:footnotes xmlns:wpc="http://schemas.microsoft.com/office/word/2010/wordprocessingCanvas" xmlns:mc="http://schemas.openxmlformats.org/markup-compatibility/2006" xmlns:o="urn:schemas-microsoft-com:office:office" xmlns:r="http://schemas.openxmlformats.org/officeDocument/2006/relationships" xmlns:m="http://schemas.openxmlformats.org/officeDocument/2006/math" xmlns:v="urn:schemas-microsoft-com:vml" xmlns:wp14="http://schemas.microsoft.com/office/word/2010/wordprocessingDrawing" xmlns:wp="http://schemas.openxmlformats.org/drawingml/2006/wordprocessingDrawing" xmlns:w10="urn:schemas-microsoft-com:office:word" xmlns:w="http://schemas.openxmlformats.org/wordprocessingml/2006/main" xmlns:w14="http://schemas.microsoft.com/office/word/2010/wordml" xmlns:wpg="http://schemas.microsoft.com/office/word/2010/wordprocessingGroup" xmlns:wpi="http://schemas.microsoft.com/office/word/2010/wordprocessingInk" xmlns:wne="http://schemas.microsoft.com/office/word/2006/wordml" xmlns:wps="http://schemas.microsoft.com/office/word/2010/wordprocessingShape" mc:Ignorable="w14 wp14">
   <w:footnote w:type="separator" w:id="-1">
     <w:p>
       <w:r>
@@ -1860,7 +1842,7 @@
 </file>
 
 <file path=word/header1.xml><?xml version="1.0" encoding="utf-8"?>
-<w:hdr xmlns:wpc="http://schemas.microsoft.com/office/word/2010/wordprocessingCanvas" xmlns:mo="http://schemas.microsoft.com/office/mac/office/2008/main" xmlns:mc="http://schemas.openxmlformats.org/markup-compatibility/2006" xmlns:mv="urn:schemas-microsoft-com:mac:vml" xmlns:o="urn:schemas-microsoft-com:office:office" xmlns:r="http://schemas.openxmlformats.org/officeDocument/2006/relationships" xmlns:m="http://schemas.openxmlformats.org/officeDocument/2006/math" xmlns:v="urn:schemas-microsoft-com:vml" xmlns:wp14="http://schemas.microsoft.com/office/word/2010/wordprocessingDrawing" xmlns:wp="http://schemas.openxmlformats.org/drawingml/2006/wordprocessingDrawing" xmlns:w10="urn:schemas-microsoft-com:office:word" xmlns:w="http://schemas.openxmlformats.org/wordprocessingml/2006/main" xmlns:w14="http://schemas.microsoft.com/office/word/2010/wordml" xmlns:wpg="http://schemas.microsoft.com/office/word/2010/wordprocessingGroup" xmlns:wpi="http://schemas.microsoft.com/office/word/2010/wordprocessingInk" xmlns:wne="http://schemas.microsoft.com/office/word/2006/wordml" xmlns:wps="http://schemas.microsoft.com/office/word/2010/wordprocessingShape" mc:Ignorable="w14 wp14">
+<w:hdr xmlns:wpc="http://schemas.microsoft.com/office/word/2010/wordprocessingCanvas" xmlns:mc="http://schemas.openxmlformats.org/markup-compatibility/2006" xmlns:o="urn:schemas-microsoft-com:office:office" xmlns:r="http://schemas.openxmlformats.org/officeDocument/2006/relationships" xmlns:m="http://schemas.openxmlformats.org/officeDocument/2006/math" xmlns:v="urn:schemas-microsoft-com:vml" xmlns:wp14="http://schemas.microsoft.com/office/word/2010/wordprocessingDrawing" xmlns:wp="http://schemas.openxmlformats.org/drawingml/2006/wordprocessingDrawing" xmlns:w10="urn:schemas-microsoft-com:office:word" xmlns:w="http://schemas.openxmlformats.org/wordprocessingml/2006/main" xmlns:w14="http://schemas.microsoft.com/office/word/2010/wordml" xmlns:wpg="http://schemas.microsoft.com/office/word/2010/wordprocessingGroup" xmlns:wpi="http://schemas.microsoft.com/office/word/2010/wordprocessingInk" xmlns:wne="http://schemas.microsoft.com/office/word/2006/wordml" xmlns:wps="http://schemas.microsoft.com/office/word/2010/wordprocessingShape" mc:Ignorable="w14 wp14">
   <w:p>
     <w:pPr>
       <w:pStyle w:val="Intestazione"/>
@@ -1871,7 +1853,7 @@
 </file>
 
 <file path=word/header2.xml><?xml version="1.0" encoding="utf-8"?>
-<w:hdr xmlns:wpc="http://schemas.microsoft.com/office/word/2010/wordprocessingCanvas" xmlns:mo="http://schemas.microsoft.com/office/mac/office/2008/main" xmlns:mc="http://schemas.openxmlformats.org/markup-compatibility/2006" xmlns:mv="urn:schemas-microsoft-com:mac:vml" xmlns:o="urn:schemas-microsoft-com:office:office" xmlns:r="http://schemas.openxmlformats.org/officeDocument/2006/relationships" xmlns:m="http://schemas.openxmlformats.org/officeDocument/2006/math" xmlns:v="urn:schemas-microsoft-com:vml" xmlns:wp14="http://schemas.microsoft.com/office/word/2010/wordprocessingDrawing" xmlns:wp="http://schemas.openxmlformats.org/drawingml/2006/wordprocessingDrawing" xmlns:w10="urn:schemas-microsoft-com:office:word" xmlns:w="http://schemas.openxmlformats.org/wordprocessingml/2006/main" xmlns:w14="http://schemas.microsoft.com/office/word/2010/wordml" xmlns:wpg="http://schemas.microsoft.com/office/word/2010/wordprocessingGroup" xmlns:wpi="http://schemas.microsoft.com/office/word/2010/wordprocessingInk" xmlns:wne="http://schemas.microsoft.com/office/word/2006/wordml" xmlns:wps="http://schemas.microsoft.com/office/word/2010/wordprocessingShape" mc:Ignorable="w14 wp14">
+<w:hdr xmlns:wpc="http://schemas.microsoft.com/office/word/2010/wordprocessingCanvas" xmlns:mc="http://schemas.openxmlformats.org/markup-compatibility/2006" xmlns:o="urn:schemas-microsoft-com:office:office" xmlns:r="http://schemas.openxmlformats.org/officeDocument/2006/relationships" xmlns:m="http://schemas.openxmlformats.org/officeDocument/2006/math" xmlns:v="urn:schemas-microsoft-com:vml" xmlns:wp14="http://schemas.microsoft.com/office/word/2010/wordprocessingDrawing" xmlns:wp="http://schemas.openxmlformats.org/drawingml/2006/wordprocessingDrawing" xmlns:w10="urn:schemas-microsoft-com:office:word" xmlns:w="http://schemas.openxmlformats.org/wordprocessingml/2006/main" xmlns:w14="http://schemas.microsoft.com/office/word/2010/wordml" xmlns:wpg="http://schemas.microsoft.com/office/word/2010/wordprocessingGroup" xmlns:wpi="http://schemas.microsoft.com/office/word/2010/wordprocessingInk" xmlns:wne="http://schemas.microsoft.com/office/word/2006/wordml" xmlns:wps="http://schemas.microsoft.com/office/word/2010/wordprocessingShape" mc:Ignorable="w14 wp14">
   <w:p>
     <w:pPr>
       <w:pStyle w:val="Intestazione"/>
@@ -1882,7 +1864,7 @@
 </file>
 
 <file path=word/numbering.xml><?xml version="1.0" encoding="utf-8"?>
-<w:numbering xmlns:wpc="http://schemas.microsoft.com/office/word/2010/wordprocessingCanvas" xmlns:mo="http://schemas.microsoft.com/office/mac/office/2008/main" xmlns:mc="http://schemas.openxmlformats.org/markup-compatibility/2006" xmlns:mv="urn:schemas-microsoft-com:mac:vml" xmlns:o="urn:schemas-microsoft-com:office:office" xmlns:r="http://schemas.openxmlformats.org/officeDocument/2006/relationships" xmlns:m="http://schemas.openxmlformats.org/officeDocument/2006/math" xmlns:v="urn:schemas-microsoft-com:vml" xmlns:wp14="http://schemas.microsoft.com/office/word/2010/wordprocessingDrawing" xmlns:wp="http://schemas.openxmlformats.org/drawingml/2006/wordprocessingDrawing" xmlns:w10="urn:schemas-microsoft-com:office:word" xmlns:w="http://schemas.openxmlformats.org/wordprocessingml/2006/main" xmlns:w14="http://schemas.microsoft.com/office/word/2010/wordml" xmlns:wpg="http://schemas.microsoft.com/office/word/2010/wordprocessingGroup" xmlns:wpi="http://schemas.microsoft.com/office/word/2010/wordprocessingInk" xmlns:wne="http://schemas.microsoft.com/office/word/2006/wordml" xmlns:wps="http://schemas.microsoft.com/office/word/2010/wordprocessingShape" mc:Ignorable="w14 wp14">
+<w:numbering xmlns:wpc="http://schemas.microsoft.com/office/word/2010/wordprocessingCanvas" xmlns:mc="http://schemas.openxmlformats.org/markup-compatibility/2006" xmlns:o="urn:schemas-microsoft-com:office:office" xmlns:r="http://schemas.openxmlformats.org/officeDocument/2006/relationships" xmlns:m="http://schemas.openxmlformats.org/officeDocument/2006/math" xmlns:v="urn:schemas-microsoft-com:vml" xmlns:wp14="http://schemas.microsoft.com/office/word/2010/wordprocessingDrawing" xmlns:wp="http://schemas.openxmlformats.org/drawingml/2006/wordprocessingDrawing" xmlns:w10="urn:schemas-microsoft-com:office:word" xmlns:w="http://schemas.openxmlformats.org/wordprocessingml/2006/main" xmlns:w14="http://schemas.microsoft.com/office/word/2010/wordml" xmlns:wpg="http://schemas.microsoft.com/office/word/2010/wordprocessingGroup" xmlns:wpi="http://schemas.microsoft.com/office/word/2010/wordprocessingInk" xmlns:wne="http://schemas.microsoft.com/office/word/2006/wordml" xmlns:wps="http://schemas.microsoft.com/office/word/2010/wordprocessingShape" mc:Ignorable="w14 wp14">
   <w:abstractNum w:abstractNumId="0">
     <w:nsid w:val="405006AA"/>
     <w:multiLevelType w:val="hybridMultilevel"/>
@@ -2013,7 +1995,7 @@
     </w:rPrDefault>
     <w:pPrDefault/>
   </w:docDefaults>
-  <w:latentStyles w:defLockedState="0" w:defUIPriority="99" w:defSemiHidden="1" w:defUnhideWhenUsed="1" w:defQFormat="0" w:count="276">
+  <w:latentStyles w:defLockedState="0" w:defUIPriority="99" w:defSemiHidden="1" w:defUnhideWhenUsed="1" w:defQFormat="0" w:count="267">
     <w:lsdException w:name="Normal" w:semiHidden="0" w:uiPriority="0" w:unhideWhenUsed="0" w:qFormat="1"/>
     <w:lsdException w:name="heading 1" w:semiHidden="0" w:uiPriority="9" w:unhideWhenUsed="0" w:qFormat="1"/>
     <w:lsdException w:name="heading 2" w:semiHidden="0" w:uiPriority="9" w:unhideWhenUsed="0" w:qFormat="1"/>
@@ -2193,7 +2175,7 @@
       <w:bCs/>
     </w:rPr>
   </w:style>
-  <w:style w:type="character" w:default="1" w:styleId="Caratterepredefinitoparagrafo">
+  <w:style w:type="character" w:default="1" w:styleId="Carpredefinitoparagrafo">
     <w:name w:val="Default Paragraph Font"/>
     <w:uiPriority w:val="1"/>
     <w:semiHidden/>
@@ -2282,7 +2264,7 @@
   </w:style>
   <w:style w:type="character" w:customStyle="1" w:styleId="TestocommentoCarattere">
     <w:name w:val="Testo commento Carattere"/>
-    <w:basedOn w:val="Caratterepredefinitoparagrafo"/>
+    <w:basedOn w:val="Carpredefinitoparagrafo"/>
     <w:link w:val="Testocommento"/>
     <w:uiPriority w:val="99"/>
     <w:semiHidden/>
@@ -2343,7 +2325,7 @@
 </file>
 
 <file path=word/stylesWithEffects.xml><?xml version="1.0" encoding="utf-8"?>
-<w:styles xmlns:wpc="http://schemas.microsoft.com/office/word/2010/wordprocessingCanvas" xmlns:mo="http://schemas.microsoft.com/office/mac/office/2008/main" xmlns:mc="http://schemas.openxmlformats.org/markup-compatibility/2006" xmlns:mv="urn:schemas-microsoft-com:mac:vml" xmlns:o="urn:schemas-microsoft-com:office:office" xmlns:r="http://schemas.openxmlformats.org/officeDocument/2006/relationships" xmlns:m="http://schemas.openxmlformats.org/officeDocument/2006/math" xmlns:v="urn:schemas-microsoft-com:vml" xmlns:wp14="http://schemas.microsoft.com/office/word/2010/wordprocessingDrawing" xmlns:wp="http://schemas.openxmlformats.org/drawingml/2006/wordprocessingDrawing" xmlns:w10="urn:schemas-microsoft-com:office:word" xmlns:w="http://schemas.openxmlformats.org/wordprocessingml/2006/main" xmlns:w14="http://schemas.microsoft.com/office/word/2010/wordml" xmlns:wpg="http://schemas.microsoft.com/office/word/2010/wordprocessingGroup" xmlns:wpi="http://schemas.microsoft.com/office/word/2010/wordprocessingInk" xmlns:wne="http://schemas.microsoft.com/office/word/2006/wordml" xmlns:wps="http://schemas.microsoft.com/office/word/2010/wordprocessingShape" mc:Ignorable="w14 wp14">
+<w:styles xmlns:wpc="http://schemas.microsoft.com/office/word/2010/wordprocessingCanvas" xmlns:mc="http://schemas.openxmlformats.org/markup-compatibility/2006" xmlns:o="urn:schemas-microsoft-com:office:office" xmlns:r="http://schemas.openxmlformats.org/officeDocument/2006/relationships" xmlns:m="http://schemas.openxmlformats.org/officeDocument/2006/math" xmlns:v="urn:schemas-microsoft-com:vml" xmlns:wp14="http://schemas.microsoft.com/office/word/2010/wordprocessingDrawing" xmlns:wp="http://schemas.openxmlformats.org/drawingml/2006/wordprocessingDrawing" xmlns:w10="urn:schemas-microsoft-com:office:word" xmlns:w="http://schemas.openxmlformats.org/wordprocessingml/2006/main" xmlns:w14="http://schemas.microsoft.com/office/word/2010/wordml" xmlns:wpg="http://schemas.microsoft.com/office/word/2010/wordprocessingGroup" xmlns:wpi="http://schemas.microsoft.com/office/word/2010/wordprocessingInk" xmlns:wne="http://schemas.microsoft.com/office/word/2006/wordml" xmlns:wps="http://schemas.microsoft.com/office/word/2010/wordprocessingShape" mc:Ignorable="w14 wp14">
   <w:docDefaults>
     <w:rPrDefault>
       <w:rPr>
@@ -2359,7 +2341,7 @@
       </w:pPr>
     </w:pPrDefault>
   </w:docDefaults>
-  <w:latentStyles w:defLockedState="0" w:defUIPriority="99" w:defSemiHidden="1" w:defUnhideWhenUsed="1" w:defQFormat="0" w:count="276">
+  <w:latentStyles w:defLockedState="0" w:defUIPriority="99" w:defSemiHidden="1" w:defUnhideWhenUsed="1" w:defQFormat="0" w:count="267">
     <w:lsdException w:name="Normal" w:semiHidden="0" w:uiPriority="0" w:unhideWhenUsed="0" w:qFormat="1"/>
     <w:lsdException w:name="heading 1" w:semiHidden="0" w:uiPriority="9" w:unhideWhenUsed="0" w:qFormat="1"/>
     <w:lsdException w:name="heading 2" w:uiPriority="9" w:qFormat="1"/>
@@ -2502,7 +2484,7 @@
     <w:name w:val="Normal"/>
     <w:qFormat/>
   </w:style>
-  <w:style w:type="character" w:default="1" w:styleId="Caratterepredefinitoparagrafo">
+  <w:style w:type="character" w:default="1" w:styleId="Carpredefinitoparagrafo">
     <w:name w:val="Default Paragraph Font"/>
     <w:uiPriority w:val="1"/>
     <w:semiHidden/>

</xml_diff>